<commit_message>
fix: add revert command text
</commit_message>
<xml_diff>
--- a/Readme GIT.docx
+++ b/Readme GIT.docx
@@ -16,8 +16,6 @@
         </w:rPr>
         <w:t>ESTRATEGIA GIT</w:t>
       </w:r>
-      <w:bookmarkStart w:id="0" w:name="_GoBack"/>
-      <w:bookmarkEnd w:id="0"/>
     </w:p>
     <w:p>
       <w:pPr>
@@ -215,6 +213,27 @@
     </w:p>
     <w:p>
       <w:pPr>
+        <w:pStyle w:val="Prrafodelista"/>
+        <w:numPr>
+          <w:ilvl w:val="0"/>
+          <w:numId w:val="1"/>
+        </w:numPr>
+        <w:jc w:val="both"/>
+        <w:rPr>
+          <w:b/>
+          <w:lang w:val="es-PE"/>
+        </w:rPr>
+      </w:pPr>
+      <w:r>
+        <w:rPr>
+          <w:b/>
+          <w:lang w:val="es-PE"/>
+        </w:rPr>
+        <w:t>cherry-pick</w:t>
+      </w:r>
+    </w:p>
+    <w:p>
+      <w:pPr>
         <w:jc w:val="both"/>
         <w:rPr>
           <w:lang w:val="es-PE"/>
@@ -242,32 +261,15 @@
           <w:lang w:val="es-PE"/>
         </w:rPr>
       </w:pPr>
-      <w:r>
-        <w:fldChar w:fldCharType="begin"/>
-      </w:r>
-      <w:r>
-        <w:rPr>
-          <w:lang w:val="es-PE"/>
-        </w:rPr>
-        <w:instrText xml:space="preserve"> HYPERLINK "https://github.com/enderson89/parametrizacion-deducible/commits/develop" </w:instrText>
-      </w:r>
-      <w:r>
-        <w:fldChar w:fldCharType="separate"/>
-      </w:r>
-      <w:r>
-        <w:rPr>
-          <w:rStyle w:val="Hipervnculo"/>
-          <w:lang w:val="es-PE"/>
-        </w:rPr>
-        <w:t>https://github.com/enderson89/parametrizacion-deducible/commits/develop</w:t>
-      </w:r>
-      <w:r>
-        <w:rPr>
-          <w:rStyle w:val="Hipervnculo"/>
-          <w:lang w:val="es-PE"/>
-        </w:rPr>
-        <w:fldChar w:fldCharType="end"/>
-      </w:r>
+      <w:hyperlink r:id="rId5" w:history="1">
+        <w:r>
+          <w:rPr>
+            <w:rStyle w:val="Hipervnculo"/>
+            <w:lang w:val="es-PE"/>
+          </w:rPr>
+          <w:t>https://github.com/enderson89/parametrizacion-deducible/commits/develop</w:t>
+        </w:r>
+      </w:hyperlink>
     </w:p>
     <w:p>
       <w:pPr>
@@ -313,345 +315,6 @@
             <wp:extent cx="5943600" cy="2769870"/>
             <wp:effectExtent l="0" t="0" r="0" b="0"/>
             <wp:docPr id="1" name="Imagen 1"/>
-            <wp:cNvGraphicFramePr>
-              <a:graphicFrameLocks xmlns:a="http://schemas.openxmlformats.org/drawingml/2006/main" noChangeAspect="1"/>
-            </wp:cNvGraphicFramePr>
-            <a:graphic xmlns:a="http://schemas.openxmlformats.org/drawingml/2006/main">
-              <a:graphicData uri="http://schemas.openxmlformats.org/drawingml/2006/picture">
-                <pic:pic xmlns:pic="http://schemas.openxmlformats.org/drawingml/2006/picture">
-                  <pic:nvPicPr>
-                    <pic:cNvPr id="1" name=""/>
-                    <pic:cNvPicPr/>
-                  </pic:nvPicPr>
-                  <pic:blipFill>
-                    <a:blip r:embed="rId4"/>
-                    <a:stretch>
-                      <a:fillRect/>
-                    </a:stretch>
-                  </pic:blipFill>
-                  <pic:spPr>
-                    <a:xfrm>
-                      <a:off x="0" y="0"/>
-                      <a:ext cx="5943600" cy="2769870"/>
-                    </a:xfrm>
-                    <a:prstGeom prst="rect">
-                      <a:avLst/>
-                    </a:prstGeom>
-                  </pic:spPr>
-                </pic:pic>
-              </a:graphicData>
-            </a:graphic>
-          </wp:inline>
-        </w:drawing>
-      </w:r>
-    </w:p>
-    <w:p>
-      <w:pPr>
-        <w:jc w:val="both"/>
-        <w:rPr>
-          <w:lang w:val="es-PE"/>
-        </w:rPr>
-      </w:pPr>
-    </w:p>
-    <w:p>
-      <w:pPr>
-        <w:jc w:val="both"/>
-        <w:rPr>
-          <w:lang w:val="es-PE"/>
-        </w:rPr>
-      </w:pPr>
-      <w:r>
-        <w:rPr>
-          <w:lang w:val="es-PE"/>
-        </w:rPr>
-        <w:t xml:space="preserve">Se prepara un </w:t>
-      </w:r>
-      <w:proofErr w:type="spellStart"/>
-      <w:r>
-        <w:rPr>
-          <w:lang w:val="es-PE"/>
-        </w:rPr>
-        <w:t>release</w:t>
-      </w:r>
-      <w:proofErr w:type="spellEnd"/>
-    </w:p>
-    <w:p>
-      <w:pPr>
-        <w:jc w:val="both"/>
-        <w:rPr>
-          <w:lang w:val="es-PE"/>
-        </w:rPr>
-      </w:pPr>
-      <w:r>
-        <w:fldChar w:fldCharType="begin"/>
-      </w:r>
-      <w:r>
-        <w:rPr>
-          <w:lang w:val="es-PE"/>
-        </w:rPr>
-        <w:instrText xml:space="preserve"> HYPERLINK "https://github.com/enderson89/parametrizacion-deducible/commits/release/v1.0.5" </w:instrText>
-      </w:r>
-      <w:r>
-        <w:fldChar w:fldCharType="separate"/>
-      </w:r>
-      <w:r>
-        <w:rPr>
-          <w:rStyle w:val="Hipervnculo"/>
-          <w:lang w:val="es-PE"/>
-        </w:rPr>
-        <w:t>https://github.com/enderson89/parametrizacion-deducible/commits/release/v1.0.5</w:t>
-      </w:r>
-      <w:r>
-        <w:rPr>
-          <w:rStyle w:val="Hipervnculo"/>
-          <w:lang w:val="es-PE"/>
-        </w:rPr>
-        <w:fldChar w:fldCharType="end"/>
-      </w:r>
-    </w:p>
-    <w:p>
-      <w:pPr>
-        <w:jc w:val="both"/>
-        <w:rPr>
-          <w:lang w:val="es-PE"/>
-        </w:rPr>
-      </w:pPr>
-      <w:r>
-        <w:rPr>
-          <w:lang w:val="es-PE"/>
-        </w:rPr>
-        <w:t xml:space="preserve">en el cual se utilizó cherry-pick + hash del </w:t>
-      </w:r>
-      <w:proofErr w:type="spellStart"/>
-      <w:r>
-        <w:rPr>
-          <w:lang w:val="es-PE"/>
-        </w:rPr>
-        <w:t>commit</w:t>
-      </w:r>
-      <w:proofErr w:type="spellEnd"/>
-      <w:r>
-        <w:rPr>
-          <w:lang w:val="es-PE"/>
-        </w:rPr>
-        <w:t xml:space="preserve"> para seleccionar solo los </w:t>
-      </w:r>
-      <w:proofErr w:type="spellStart"/>
-      <w:r>
-        <w:rPr>
-          <w:lang w:val="es-PE"/>
-        </w:rPr>
-        <w:t>commits</w:t>
-      </w:r>
-      <w:proofErr w:type="spellEnd"/>
-      <w:r>
-        <w:rPr>
-          <w:lang w:val="es-PE"/>
-        </w:rPr>
-        <w:t xml:space="preserve"> que tiene cambios en la configuración de </w:t>
-      </w:r>
-      <w:proofErr w:type="spellStart"/>
-      <w:r>
-        <w:rPr>
-          <w:lang w:val="es-PE"/>
-        </w:rPr>
-        <w:t>J</w:t>
-      </w:r>
-      <w:r>
-        <w:rPr>
-          <w:lang w:val="es-PE"/>
-        </w:rPr>
-        <w:t>est</w:t>
-      </w:r>
-      <w:proofErr w:type="spellEnd"/>
-      <w:r>
-        <w:rPr>
-          <w:lang w:val="es-PE"/>
-        </w:rPr>
-        <w:t xml:space="preserve"> y </w:t>
-      </w:r>
-      <w:proofErr w:type="spellStart"/>
-      <w:r>
-        <w:rPr>
-          <w:lang w:val="es-PE"/>
-        </w:rPr>
-        <w:t>S</w:t>
-      </w:r>
-      <w:r>
-        <w:rPr>
-          <w:lang w:val="es-PE"/>
-        </w:rPr>
-        <w:t>onar</w:t>
-      </w:r>
-      <w:r>
-        <w:rPr>
-          <w:lang w:val="es-PE"/>
-        </w:rPr>
-        <w:t>Scanner</w:t>
-      </w:r>
-      <w:proofErr w:type="spellEnd"/>
-      <w:r>
-        <w:rPr>
-          <w:lang w:val="es-PE"/>
-        </w:rPr>
-        <w:t>, ignorando el resto de cambios</w:t>
-      </w:r>
-      <w:r>
-        <w:rPr>
-          <w:lang w:val="es-PE"/>
-        </w:rPr>
-        <w:t>:</w:t>
-      </w:r>
-    </w:p>
-    <w:p>
-      <w:pPr>
-        <w:jc w:val="both"/>
-        <w:rPr>
-          <w:lang w:val="es-PE"/>
-        </w:rPr>
-      </w:pPr>
-      <w:r>
-        <w:rPr>
-          <w:noProof/>
-        </w:rPr>
-        <w:lastRenderedPageBreak/>
-        <w:drawing>
-          <wp:inline distT="0" distB="0" distL="0" distR="0" wp14:anchorId="0E5D68BF" wp14:editId="308816F8">
-            <wp:extent cx="5943600" cy="1626235"/>
-            <wp:effectExtent l="0" t="0" r="0" b="0"/>
-            <wp:docPr id="2" name="Imagen 2"/>
-            <wp:cNvGraphicFramePr>
-              <a:graphicFrameLocks xmlns:a="http://schemas.openxmlformats.org/drawingml/2006/main" noChangeAspect="1"/>
-            </wp:cNvGraphicFramePr>
-            <a:graphic xmlns:a="http://schemas.openxmlformats.org/drawingml/2006/main">
-              <a:graphicData uri="http://schemas.openxmlformats.org/drawingml/2006/picture">
-                <pic:pic xmlns:pic="http://schemas.openxmlformats.org/drawingml/2006/picture">
-                  <pic:nvPicPr>
-                    <pic:cNvPr id="1" name=""/>
-                    <pic:cNvPicPr/>
-                  </pic:nvPicPr>
-                  <pic:blipFill>
-                    <a:blip r:embed="rId5"/>
-                    <a:stretch>
-                      <a:fillRect/>
-                    </a:stretch>
-                  </pic:blipFill>
-                  <pic:spPr>
-                    <a:xfrm>
-                      <a:off x="0" y="0"/>
-                      <a:ext cx="5943600" cy="1626235"/>
-                    </a:xfrm>
-                    <a:prstGeom prst="rect">
-                      <a:avLst/>
-                    </a:prstGeom>
-                  </pic:spPr>
-                </pic:pic>
-              </a:graphicData>
-            </a:graphic>
-          </wp:inline>
-        </w:drawing>
-      </w:r>
-    </w:p>
-    <w:p>
-      <w:pPr>
-        <w:jc w:val="both"/>
-        <w:rPr>
-          <w:lang w:val="es-PE"/>
-        </w:rPr>
-      </w:pPr>
-    </w:p>
-    <w:p>
-      <w:pPr>
-        <w:jc w:val="both"/>
-        <w:rPr>
-          <w:lang w:val="es-PE"/>
-        </w:rPr>
-      </w:pPr>
-      <w:r>
-        <w:rPr>
-          <w:lang w:val="es-PE"/>
-        </w:rPr>
-        <w:t>Luego se generó un PR</w:t>
-      </w:r>
-    </w:p>
-    <w:p>
-      <w:pPr>
-        <w:jc w:val="both"/>
-        <w:rPr>
-          <w:lang w:val="es-PE"/>
-        </w:rPr>
-      </w:pPr>
-      <w:r>
-        <w:fldChar w:fldCharType="begin"/>
-      </w:r>
-      <w:r>
-        <w:rPr>
-          <w:lang w:val="es-PE"/>
-        </w:rPr>
-        <w:instrText xml:space="preserve"> HYPERLINK "https://github.com/enderson89/parametrizacion-deducible/pull/3/commits" </w:instrText>
-      </w:r>
-      <w:r>
-        <w:fldChar w:fldCharType="separate"/>
-      </w:r>
-      <w:r>
-        <w:rPr>
-          <w:rStyle w:val="Hipervnculo"/>
-          <w:lang w:val="es-PE"/>
-        </w:rPr>
-        <w:t>https://github.com/enderson89/parametrizacion-deducible/pull/3/commits</w:t>
-      </w:r>
-      <w:r>
-        <w:rPr>
-          <w:rStyle w:val="Hipervnculo"/>
-          <w:lang w:val="es-PE"/>
-        </w:rPr>
-        <w:fldChar w:fldCharType="end"/>
-      </w:r>
-    </w:p>
-    <w:p>
-      <w:pPr>
-        <w:jc w:val="both"/>
-        <w:rPr>
-          <w:lang w:val="es-PE"/>
-        </w:rPr>
-      </w:pPr>
-      <w:r>
-        <w:rPr>
-          <w:lang w:val="es-PE"/>
-        </w:rPr>
-        <w:t xml:space="preserve">el cual está integrado a </w:t>
-      </w:r>
-      <w:proofErr w:type="spellStart"/>
-      <w:r>
-        <w:rPr>
-          <w:lang w:val="es-PE"/>
-        </w:rPr>
-        <w:t>SonarCloud</w:t>
-      </w:r>
-      <w:proofErr w:type="spellEnd"/>
-      <w:r>
-        <w:rPr>
-          <w:lang w:val="es-PE"/>
-        </w:rPr>
-        <w:t>:</w:t>
-      </w:r>
-    </w:p>
-    <w:p>
-      <w:pPr>
-        <w:jc w:val="both"/>
-        <w:rPr>
-          <w:lang w:val="es-PE"/>
-        </w:rPr>
-      </w:pPr>
-      <w:r>
-        <w:rPr>
-          <w:noProof/>
-        </w:rPr>
-        <w:drawing>
-          <wp:inline distT="0" distB="0" distL="0" distR="0" wp14:anchorId="6FE5E8AE" wp14:editId="621C4B14">
-            <wp:extent cx="5943600" cy="1958975"/>
-            <wp:effectExtent l="0" t="0" r="0" b="3175"/>
-            <wp:docPr id="3" name="Imagen 3"/>
             <wp:cNvGraphicFramePr>
               <a:graphicFrameLocks xmlns:a="http://schemas.openxmlformats.org/drawingml/2006/main" noChangeAspect="1"/>
             </wp:cNvGraphicFramePr>
@@ -671,6 +334,319 @@
                   <pic:spPr>
                     <a:xfrm>
                       <a:off x="0" y="0"/>
+                      <a:ext cx="5943600" cy="2769870"/>
+                    </a:xfrm>
+                    <a:prstGeom prst="rect">
+                      <a:avLst/>
+                    </a:prstGeom>
+                  </pic:spPr>
+                </pic:pic>
+              </a:graphicData>
+            </a:graphic>
+          </wp:inline>
+        </w:drawing>
+      </w:r>
+    </w:p>
+    <w:p>
+      <w:pPr>
+        <w:jc w:val="both"/>
+        <w:rPr>
+          <w:lang w:val="es-PE"/>
+        </w:rPr>
+      </w:pPr>
+    </w:p>
+    <w:p>
+      <w:pPr>
+        <w:jc w:val="both"/>
+        <w:rPr>
+          <w:lang w:val="es-PE"/>
+        </w:rPr>
+      </w:pPr>
+      <w:r>
+        <w:rPr>
+          <w:lang w:val="es-PE"/>
+        </w:rPr>
+        <w:t xml:space="preserve">Se prepara un </w:t>
+      </w:r>
+      <w:proofErr w:type="spellStart"/>
+      <w:r>
+        <w:rPr>
+          <w:lang w:val="es-PE"/>
+        </w:rPr>
+        <w:t>release</w:t>
+      </w:r>
+      <w:proofErr w:type="spellEnd"/>
+    </w:p>
+    <w:p>
+      <w:pPr>
+        <w:jc w:val="both"/>
+        <w:rPr>
+          <w:lang w:val="es-PE"/>
+        </w:rPr>
+      </w:pPr>
+      <w:hyperlink r:id="rId7" w:history="1">
+        <w:r>
+          <w:rPr>
+            <w:rStyle w:val="Hipervnculo"/>
+            <w:lang w:val="es-PE"/>
+          </w:rPr>
+          <w:t>https://github.com/enderson89/parametrizacion-deducible/commits/release/v1.0.5</w:t>
+        </w:r>
+      </w:hyperlink>
+    </w:p>
+    <w:p>
+      <w:pPr>
+        <w:jc w:val="both"/>
+        <w:rPr>
+          <w:lang w:val="es-PE"/>
+        </w:rPr>
+      </w:pPr>
+      <w:r>
+        <w:rPr>
+          <w:lang w:val="es-PE"/>
+        </w:rPr>
+        <w:t xml:space="preserve">en el cual se utilizó </w:t>
+      </w:r>
+      <w:r>
+        <w:rPr>
+          <w:b/>
+          <w:lang w:val="es-PE"/>
+        </w:rPr>
+        <w:t xml:space="preserve">cherry-pick + hash del </w:t>
+      </w:r>
+      <w:proofErr w:type="spellStart"/>
+      <w:r>
+        <w:rPr>
+          <w:b/>
+          <w:lang w:val="es-PE"/>
+        </w:rPr>
+        <w:t>commit</w:t>
+      </w:r>
+      <w:proofErr w:type="spellEnd"/>
+      <w:r>
+        <w:rPr>
+          <w:lang w:val="es-PE"/>
+        </w:rPr>
+        <w:t xml:space="preserve"> para seleccionar solo los </w:t>
+      </w:r>
+      <w:proofErr w:type="spellStart"/>
+      <w:r>
+        <w:rPr>
+          <w:lang w:val="es-PE"/>
+        </w:rPr>
+        <w:t>commits</w:t>
+      </w:r>
+      <w:proofErr w:type="spellEnd"/>
+      <w:r>
+        <w:rPr>
+          <w:lang w:val="es-PE"/>
+        </w:rPr>
+        <w:t xml:space="preserve"> que tiene cambios en la configuración de </w:t>
+      </w:r>
+      <w:proofErr w:type="spellStart"/>
+      <w:r>
+        <w:rPr>
+          <w:lang w:val="es-PE"/>
+        </w:rPr>
+        <w:t>J</w:t>
+      </w:r>
+      <w:r>
+        <w:rPr>
+          <w:lang w:val="es-PE"/>
+        </w:rPr>
+        <w:t>est</w:t>
+      </w:r>
+      <w:proofErr w:type="spellEnd"/>
+      <w:r>
+        <w:rPr>
+          <w:lang w:val="es-PE"/>
+        </w:rPr>
+        <w:t xml:space="preserve"> y </w:t>
+      </w:r>
+      <w:proofErr w:type="spellStart"/>
+      <w:r>
+        <w:rPr>
+          <w:lang w:val="es-PE"/>
+        </w:rPr>
+        <w:t>S</w:t>
+      </w:r>
+      <w:r>
+        <w:rPr>
+          <w:lang w:val="es-PE"/>
+        </w:rPr>
+        <w:t>onar</w:t>
+      </w:r>
+      <w:r>
+        <w:rPr>
+          <w:lang w:val="es-PE"/>
+        </w:rPr>
+        <w:t>Scanner</w:t>
+      </w:r>
+      <w:proofErr w:type="spellEnd"/>
+      <w:r>
+        <w:rPr>
+          <w:lang w:val="es-PE"/>
+        </w:rPr>
+        <w:t>, ignorando el resto de cambios</w:t>
+      </w:r>
+      <w:r>
+        <w:rPr>
+          <w:lang w:val="es-PE"/>
+        </w:rPr>
+        <w:t>:</w:t>
+      </w:r>
+    </w:p>
+    <w:p>
+      <w:pPr>
+        <w:jc w:val="both"/>
+        <w:rPr>
+          <w:lang w:val="es-PE"/>
+        </w:rPr>
+      </w:pPr>
+      <w:r>
+        <w:rPr>
+          <w:noProof/>
+        </w:rPr>
+        <w:lastRenderedPageBreak/>
+        <w:drawing>
+          <wp:inline distT="0" distB="0" distL="0" distR="0" wp14:anchorId="0E5D68BF" wp14:editId="308816F8">
+            <wp:extent cx="5943600" cy="1626235"/>
+            <wp:effectExtent l="0" t="0" r="0" b="0"/>
+            <wp:docPr id="2" name="Imagen 2"/>
+            <wp:cNvGraphicFramePr>
+              <a:graphicFrameLocks xmlns:a="http://schemas.openxmlformats.org/drawingml/2006/main" noChangeAspect="1"/>
+            </wp:cNvGraphicFramePr>
+            <a:graphic xmlns:a="http://schemas.openxmlformats.org/drawingml/2006/main">
+              <a:graphicData uri="http://schemas.openxmlformats.org/drawingml/2006/picture">
+                <pic:pic xmlns:pic="http://schemas.openxmlformats.org/drawingml/2006/picture">
+                  <pic:nvPicPr>
+                    <pic:cNvPr id="1" name=""/>
+                    <pic:cNvPicPr/>
+                  </pic:nvPicPr>
+                  <pic:blipFill>
+                    <a:blip r:embed="rId8"/>
+                    <a:stretch>
+                      <a:fillRect/>
+                    </a:stretch>
+                  </pic:blipFill>
+                  <pic:spPr>
+                    <a:xfrm>
+                      <a:off x="0" y="0"/>
+                      <a:ext cx="5943600" cy="1626235"/>
+                    </a:xfrm>
+                    <a:prstGeom prst="rect">
+                      <a:avLst/>
+                    </a:prstGeom>
+                  </pic:spPr>
+                </pic:pic>
+              </a:graphicData>
+            </a:graphic>
+          </wp:inline>
+        </w:drawing>
+      </w:r>
+    </w:p>
+    <w:p>
+      <w:pPr>
+        <w:jc w:val="both"/>
+        <w:rPr>
+          <w:lang w:val="es-PE"/>
+        </w:rPr>
+      </w:pPr>
+    </w:p>
+    <w:p>
+      <w:pPr>
+        <w:jc w:val="both"/>
+        <w:rPr>
+          <w:lang w:val="es-PE"/>
+        </w:rPr>
+      </w:pPr>
+      <w:r>
+        <w:rPr>
+          <w:lang w:val="es-PE"/>
+        </w:rPr>
+        <w:t>Luego se generó un PR</w:t>
+      </w:r>
+    </w:p>
+    <w:p>
+      <w:pPr>
+        <w:jc w:val="both"/>
+        <w:rPr>
+          <w:lang w:val="es-PE"/>
+        </w:rPr>
+      </w:pPr>
+      <w:hyperlink r:id="rId9" w:history="1">
+        <w:r>
+          <w:rPr>
+            <w:rStyle w:val="Hipervnculo"/>
+            <w:lang w:val="es-PE"/>
+          </w:rPr>
+          <w:t>https://github.com/enderson89/parametrizacion-deducible/pull/3/commits</w:t>
+        </w:r>
+      </w:hyperlink>
+    </w:p>
+    <w:p>
+      <w:pPr>
+        <w:jc w:val="both"/>
+        <w:rPr>
+          <w:lang w:val="es-PE"/>
+        </w:rPr>
+      </w:pPr>
+      <w:r>
+        <w:rPr>
+          <w:lang w:val="es-PE"/>
+        </w:rPr>
+        <w:t xml:space="preserve">el cual está integrado a </w:t>
+      </w:r>
+      <w:proofErr w:type="spellStart"/>
+      <w:r>
+        <w:rPr>
+          <w:lang w:val="es-PE"/>
+        </w:rPr>
+        <w:t>SonarCloud</w:t>
+      </w:r>
+      <w:proofErr w:type="spellEnd"/>
+      <w:r>
+        <w:rPr>
+          <w:lang w:val="es-PE"/>
+        </w:rPr>
+        <w:t>:</w:t>
+      </w:r>
+    </w:p>
+    <w:p>
+      <w:pPr>
+        <w:jc w:val="both"/>
+        <w:rPr>
+          <w:lang w:val="es-PE"/>
+        </w:rPr>
+      </w:pPr>
+      <w:r>
+        <w:rPr>
+          <w:noProof/>
+        </w:rPr>
+        <w:drawing>
+          <wp:inline distT="0" distB="0" distL="0" distR="0" wp14:anchorId="6FE5E8AE" wp14:editId="621C4B14">
+            <wp:extent cx="5943600" cy="1958975"/>
+            <wp:effectExtent l="0" t="0" r="0" b="3175"/>
+            <wp:docPr id="3" name="Imagen 3"/>
+            <wp:cNvGraphicFramePr>
+              <a:graphicFrameLocks xmlns:a="http://schemas.openxmlformats.org/drawingml/2006/main" noChangeAspect="1"/>
+            </wp:cNvGraphicFramePr>
+            <a:graphic xmlns:a="http://schemas.openxmlformats.org/drawingml/2006/main">
+              <a:graphicData uri="http://schemas.openxmlformats.org/drawingml/2006/picture">
+                <pic:pic xmlns:pic="http://schemas.openxmlformats.org/drawingml/2006/picture">
+                  <pic:nvPicPr>
+                    <pic:cNvPr id="1" name=""/>
+                    <pic:cNvPicPr/>
+                  </pic:nvPicPr>
+                  <pic:blipFill>
+                    <a:blip r:embed="rId10"/>
+                    <a:stretch>
+                      <a:fillRect/>
+                    </a:stretch>
+                  </pic:blipFill>
+                  <pic:spPr>
+                    <a:xfrm>
+                      <a:off x="0" y="0"/>
                       <a:ext cx="5943600" cy="1958975"/>
                     </a:xfrm>
                     <a:prstGeom prst="rect">
@@ -767,7 +743,7 @@
           <w:lang w:val="es-PE"/>
         </w:rPr>
       </w:pPr>
-      <w:hyperlink r:id="rId7" w:history="1">
+      <w:hyperlink r:id="rId11" w:history="1">
         <w:r>
           <w:rPr>
             <w:rStyle w:val="Hipervnculo"/>
@@ -787,27 +763,342 @@
     </w:p>
     <w:p>
       <w:pPr>
-        <w:jc w:val="both"/>
-        <w:rPr>
-          <w:lang w:val="es-PE"/>
-        </w:rPr>
-      </w:pPr>
-    </w:p>
-    <w:p>
-      <w:pPr>
-        <w:jc w:val="both"/>
-        <w:rPr>
-          <w:lang w:val="es-PE"/>
-        </w:rPr>
-      </w:pPr>
-    </w:p>
-    <w:p>
-      <w:pPr>
-        <w:jc w:val="both"/>
-        <w:rPr>
-          <w:lang w:val="es-PE"/>
-        </w:rPr>
-      </w:pPr>
+        <w:pStyle w:val="Prrafodelista"/>
+        <w:numPr>
+          <w:ilvl w:val="0"/>
+          <w:numId w:val="1"/>
+        </w:numPr>
+        <w:jc w:val="both"/>
+        <w:rPr>
+          <w:b/>
+          <w:lang w:val="es-PE"/>
+        </w:rPr>
+      </w:pPr>
+      <w:proofErr w:type="spellStart"/>
+      <w:r>
+        <w:rPr>
+          <w:b/>
+          <w:lang w:val="es-PE"/>
+        </w:rPr>
+        <w:t>revert</w:t>
+      </w:r>
+      <w:proofErr w:type="spellEnd"/>
+    </w:p>
+    <w:p>
+      <w:pPr>
+        <w:jc w:val="both"/>
+        <w:rPr>
+          <w:lang w:val="es-PE"/>
+        </w:rPr>
+      </w:pPr>
+      <w:r>
+        <w:rPr>
+          <w:lang w:val="es-PE"/>
+        </w:rPr>
+        <w:t xml:space="preserve">Se hizo un </w:t>
+      </w:r>
+      <w:proofErr w:type="spellStart"/>
+      <w:r>
+        <w:rPr>
+          <w:lang w:val="es-PE"/>
+        </w:rPr>
+        <w:t>revert</w:t>
+      </w:r>
+      <w:proofErr w:type="spellEnd"/>
+      <w:r>
+        <w:rPr>
+          <w:lang w:val="es-PE"/>
+        </w:rPr>
+        <w:t xml:space="preserve"> sobre el </w:t>
+      </w:r>
+      <w:proofErr w:type="spellStart"/>
+      <w:r>
+        <w:rPr>
+          <w:lang w:val="es-PE"/>
+        </w:rPr>
+        <w:t>commit</w:t>
+      </w:r>
+      <w:proofErr w:type="spellEnd"/>
+    </w:p>
+    <w:p>
+      <w:pPr>
+        <w:jc w:val="both"/>
+        <w:rPr>
+          <w:lang w:val="es-PE"/>
+        </w:rPr>
+      </w:pPr>
+      <w:hyperlink r:id="rId12" w:history="1">
+        <w:r>
+          <w:rPr>
+            <w:rStyle w:val="Hipervnculo"/>
+            <w:lang w:val="es-PE"/>
+          </w:rPr>
+          <w:t>https://github.com/enderson89/parametrizacion-deducible/commit/44573f9672b781268bc5f1daccf971f00442a1bc</w:t>
+        </w:r>
+      </w:hyperlink>
+    </w:p>
+    <w:p>
+      <w:pPr>
+        <w:jc w:val="both"/>
+        <w:rPr>
+          <w:lang w:val="es-PE"/>
+        </w:rPr>
+      </w:pPr>
+    </w:p>
+    <w:p>
+      <w:pPr>
+        <w:jc w:val="both"/>
+        <w:rPr>
+          <w:lang w:val="es-PE"/>
+        </w:rPr>
+      </w:pPr>
+      <w:r>
+        <w:rPr>
+          <w:noProof/>
+        </w:rPr>
+        <w:lastRenderedPageBreak/>
+        <w:drawing>
+          <wp:inline distT="0" distB="0" distL="0" distR="0" wp14:anchorId="21A68932" wp14:editId="0711563A">
+            <wp:extent cx="5943600" cy="1833245"/>
+            <wp:effectExtent l="0" t="0" r="0" b="0"/>
+            <wp:docPr id="4" name="Imagen 4"/>
+            <wp:cNvGraphicFramePr>
+              <a:graphicFrameLocks xmlns:a="http://schemas.openxmlformats.org/drawingml/2006/main" noChangeAspect="1"/>
+            </wp:cNvGraphicFramePr>
+            <a:graphic xmlns:a="http://schemas.openxmlformats.org/drawingml/2006/main">
+              <a:graphicData uri="http://schemas.openxmlformats.org/drawingml/2006/picture">
+                <pic:pic xmlns:pic="http://schemas.openxmlformats.org/drawingml/2006/picture">
+                  <pic:nvPicPr>
+                    <pic:cNvPr id="1" name=""/>
+                    <pic:cNvPicPr/>
+                  </pic:nvPicPr>
+                  <pic:blipFill>
+                    <a:blip r:embed="rId13"/>
+                    <a:stretch>
+                      <a:fillRect/>
+                    </a:stretch>
+                  </pic:blipFill>
+                  <pic:spPr>
+                    <a:xfrm>
+                      <a:off x="0" y="0"/>
+                      <a:ext cx="5943600" cy="1833245"/>
+                    </a:xfrm>
+                    <a:prstGeom prst="rect">
+                      <a:avLst/>
+                    </a:prstGeom>
+                  </pic:spPr>
+                </pic:pic>
+              </a:graphicData>
+            </a:graphic>
+          </wp:inline>
+        </w:drawing>
+      </w:r>
+    </w:p>
+    <w:p>
+      <w:pPr>
+        <w:jc w:val="both"/>
+        <w:rPr>
+          <w:lang w:val="es-PE"/>
+        </w:rPr>
+      </w:pPr>
+    </w:p>
+    <w:p>
+      <w:pPr>
+        <w:jc w:val="both"/>
+        <w:rPr>
+          <w:lang w:val="es-PE"/>
+        </w:rPr>
+      </w:pPr>
+      <w:r>
+        <w:rPr>
+          <w:lang w:val="es-PE"/>
+        </w:rPr>
+        <w:t xml:space="preserve">Esto genera un </w:t>
+      </w:r>
+      <w:proofErr w:type="spellStart"/>
+      <w:r>
+        <w:rPr>
+          <w:lang w:val="es-PE"/>
+        </w:rPr>
+        <w:t>commit</w:t>
+      </w:r>
+      <w:proofErr w:type="spellEnd"/>
+      <w:r>
+        <w:rPr>
+          <w:lang w:val="es-PE"/>
+        </w:rPr>
+        <w:t xml:space="preserve"> con el </w:t>
+      </w:r>
+      <w:proofErr w:type="spellStart"/>
+      <w:r>
+        <w:rPr>
+          <w:lang w:val="es-PE"/>
+        </w:rPr>
+        <w:t>rollback</w:t>
+      </w:r>
+      <w:proofErr w:type="spellEnd"/>
+      <w:r>
+        <w:rPr>
+          <w:lang w:val="es-PE"/>
+        </w:rPr>
+        <w:t xml:space="preserve"> de los cambios hechos en el </w:t>
+      </w:r>
+      <w:proofErr w:type="spellStart"/>
+      <w:r>
+        <w:rPr>
+          <w:lang w:val="es-PE"/>
+        </w:rPr>
+        <w:t>commit</w:t>
+      </w:r>
+      <w:proofErr w:type="spellEnd"/>
+      <w:r>
+        <w:rPr>
+          <w:lang w:val="es-PE"/>
+        </w:rPr>
+        <w:t xml:space="preserve"> mencionado</w:t>
+      </w:r>
+    </w:p>
+    <w:p>
+      <w:pPr>
+        <w:jc w:val="both"/>
+        <w:rPr>
+          <w:lang w:val="es-PE"/>
+        </w:rPr>
+      </w:pPr>
+      <w:r>
+        <w:rPr>
+          <w:noProof/>
+        </w:rPr>
+        <w:drawing>
+          <wp:inline distT="0" distB="0" distL="0" distR="0" wp14:anchorId="10CB5C22" wp14:editId="77E79663">
+            <wp:extent cx="5943600" cy="4027170"/>
+            <wp:effectExtent l="0" t="0" r="0" b="0"/>
+            <wp:docPr id="5" name="Imagen 5"/>
+            <wp:cNvGraphicFramePr>
+              <a:graphicFrameLocks xmlns:a="http://schemas.openxmlformats.org/drawingml/2006/main" noChangeAspect="1"/>
+            </wp:cNvGraphicFramePr>
+            <a:graphic xmlns:a="http://schemas.openxmlformats.org/drawingml/2006/main">
+              <a:graphicData uri="http://schemas.openxmlformats.org/drawingml/2006/picture">
+                <pic:pic xmlns:pic="http://schemas.openxmlformats.org/drawingml/2006/picture">
+                  <pic:nvPicPr>
+                    <pic:cNvPr id="1" name=""/>
+                    <pic:cNvPicPr/>
+                  </pic:nvPicPr>
+                  <pic:blipFill>
+                    <a:blip r:embed="rId14"/>
+                    <a:stretch>
+                      <a:fillRect/>
+                    </a:stretch>
+                  </pic:blipFill>
+                  <pic:spPr>
+                    <a:xfrm>
+                      <a:off x="0" y="0"/>
+                      <a:ext cx="5943600" cy="4027170"/>
+                    </a:xfrm>
+                    <a:prstGeom prst="rect">
+                      <a:avLst/>
+                    </a:prstGeom>
+                  </pic:spPr>
+                </pic:pic>
+              </a:graphicData>
+            </a:graphic>
+          </wp:inline>
+        </w:drawing>
+      </w:r>
+    </w:p>
+    <w:p>
+      <w:pPr>
+        <w:jc w:val="both"/>
+        <w:rPr>
+          <w:lang w:val="es-PE"/>
+        </w:rPr>
+      </w:pPr>
+    </w:p>
+    <w:p>
+      <w:pPr>
+        <w:jc w:val="both"/>
+        <w:rPr>
+          <w:lang w:val="es-PE"/>
+        </w:rPr>
+      </w:pPr>
+      <w:r>
+        <w:rPr>
+          <w:lang w:val="es-PE"/>
+        </w:rPr>
+        <w:t xml:space="preserve">Como buena práctica GIT recomienda utilizar esta forma de deshacer </w:t>
+      </w:r>
+      <w:proofErr w:type="spellStart"/>
+      <w:r>
+        <w:rPr>
+          <w:lang w:val="es-PE"/>
+        </w:rPr>
+        <w:t>commits</w:t>
+      </w:r>
+      <w:proofErr w:type="spellEnd"/>
+      <w:r>
+        <w:rPr>
+          <w:lang w:val="es-PE"/>
+        </w:rPr>
+        <w:t xml:space="preserve"> cuando se trabaja con ramas remotas o públicas, de esta forma se mantiene este último cambio en el historial de </w:t>
+      </w:r>
+      <w:proofErr w:type="spellStart"/>
+      <w:r>
+        <w:rPr>
+          <w:lang w:val="es-PE"/>
+        </w:rPr>
+        <w:t>commits</w:t>
+      </w:r>
+      <w:proofErr w:type="spellEnd"/>
+      <w:r>
+        <w:rPr>
+          <w:lang w:val="es-PE"/>
+        </w:rPr>
+        <w:t>.</w:t>
+      </w:r>
+    </w:p>
+    <w:p>
+      <w:pPr>
+        <w:jc w:val="both"/>
+        <w:rPr>
+          <w:lang w:val="es-PE"/>
+        </w:rPr>
+      </w:pPr>
+      <w:r>
+        <w:rPr>
+          <w:lang w:val="es-PE"/>
+        </w:rPr>
+        <w:t xml:space="preserve">Luego, se generó un nuevo </w:t>
+      </w:r>
+      <w:proofErr w:type="spellStart"/>
+      <w:r>
+        <w:rPr>
+          <w:lang w:val="es-PE"/>
+        </w:rPr>
+        <w:t>commit</w:t>
+      </w:r>
+      <w:proofErr w:type="spellEnd"/>
+      <w:r>
+        <w:rPr>
+          <w:lang w:val="es-PE"/>
+        </w:rPr>
+        <w:t xml:space="preserve"> donde se agrega este comando al </w:t>
+      </w:r>
+      <w:proofErr w:type="spellStart"/>
+      <w:r>
+        <w:rPr>
+          <w:lang w:val="es-PE"/>
+        </w:rPr>
+        <w:t>Readme</w:t>
+      </w:r>
+      <w:proofErr w:type="spellEnd"/>
+      <w:r>
+        <w:rPr>
+          <w:lang w:val="es-PE"/>
+        </w:rPr>
+        <w:t xml:space="preserve"> GIT.</w:t>
+      </w:r>
+      <w:bookmarkStart w:id="0" w:name="_GoBack"/>
+      <w:bookmarkEnd w:id="0"/>
     </w:p>
     <w:sectPr>
       <w:pgSz w:w="12240" w:h="15840"/>
@@ -817,6 +1108,126 @@
     </w:sectPr>
   </w:body>
 </w:document>
+</file>
+
+<file path=word/numbering.xml><?xml version="1.0" encoding="utf-8"?>
+<w:numbering xmlns:wpc="http://schemas.microsoft.com/office/word/2010/wordprocessingCanvas" xmlns:cx="http://schemas.microsoft.com/office/drawing/2014/chartex" xmlns:cx1="http://schemas.microsoft.com/office/drawing/2015/9/8/chartex" xmlns:cx2="http://schemas.microsoft.com/office/drawing/2015/10/21/chartex" xmlns:cx3="http://schemas.microsoft.com/office/drawing/2016/5/9/chartex" xmlns:cx4="http://schemas.microsoft.com/office/drawing/2016/5/10/chartex" xmlns:cx5="http://schemas.microsoft.com/office/drawing/2016/5/11/chartex" xmlns:cx6="http://schemas.microsoft.com/office/drawing/2016/5/12/chartex" xmlns:cx7="http://schemas.microsoft.com/office/drawing/2016/5/13/chartex" xmlns:cx8="http://schemas.microsoft.com/office/drawing/2016/5/14/chartex" xmlns:mc="http://schemas.openxmlformats.org/markup-compatibility/2006" xmlns:aink="http://schemas.microsoft.com/office/drawing/2016/ink" xmlns:am3d="http://schemas.microsoft.com/office/drawing/2017/model3d" xmlns:o="urn:schemas-microsoft-com:office:office" xmlns:r="http://schemas.openxmlformats.org/officeDocument/2006/relationships" xmlns:m="http://schemas.openxmlformats.org/officeDocument/2006/math" xmlns:v="urn:schemas-microsoft-com:vml" xmlns:wp14="http://schemas.microsoft.com/office/word/2010/wordprocessingDrawing" xmlns:wp="http://schemas.openxmlformats.org/drawingml/2006/wordprocessingDrawing" xmlns:w10="urn:schemas-microsoft-com:office:word" xmlns:w="http://schemas.openxmlformats.org/wordprocessingml/2006/main" xmlns:w14="http://schemas.microsoft.com/office/word/2010/wordml" xmlns:w15="http://schemas.microsoft.com/office/word/2012/wordml" xmlns:w16cid="http://schemas.microsoft.com/office/word/2016/wordml/cid" xmlns:w16se="http://schemas.microsoft.com/office/word/2015/wordml/symex" xmlns:wpg="http://schemas.microsoft.com/office/word/2010/wordprocessingGroup" xmlns:wpi="http://schemas.microsoft.com/office/word/2010/wordprocessingInk" xmlns:wne="http://schemas.microsoft.com/office/word/2006/wordml" xmlns:wps="http://schemas.microsoft.com/office/word/2010/wordprocessingShape" mc:Ignorable="w14 w15 w16se w16cid wp14">
+  <w:abstractNum w:abstractNumId="0" w15:restartNumberingAfterBreak="0">
+    <w:nsid w:val="730D0BE1"/>
+    <w:multiLevelType w:val="hybridMultilevel"/>
+    <w:tmpl w:val="B46E4F0E"/>
+    <w:lvl w:ilvl="0" w:tplc="BC628228">
+      <w:numFmt w:val="bullet"/>
+      <w:lvlText w:val=""/>
+      <w:lvlJc w:val="left"/>
+      <w:pPr>
+        <w:ind w:left="720" w:hanging="360"/>
+      </w:pPr>
+      <w:rPr>
+        <w:rFonts w:ascii="Wingdings" w:eastAsiaTheme="minorHAnsi" w:hAnsi="Wingdings" w:cstheme="minorBidi" w:hint="default"/>
+      </w:rPr>
+    </w:lvl>
+    <w:lvl w:ilvl="1" w:tplc="04090003" w:tentative="1">
+      <w:start w:val="1"/>
+      <w:numFmt w:val="bullet"/>
+      <w:lvlText w:val="o"/>
+      <w:lvlJc w:val="left"/>
+      <w:pPr>
+        <w:ind w:left="1440" w:hanging="360"/>
+      </w:pPr>
+      <w:rPr>
+        <w:rFonts w:ascii="Courier New" w:hAnsi="Courier New" w:cs="Courier New" w:hint="default"/>
+      </w:rPr>
+    </w:lvl>
+    <w:lvl w:ilvl="2" w:tplc="04090005" w:tentative="1">
+      <w:start w:val="1"/>
+      <w:numFmt w:val="bullet"/>
+      <w:lvlText w:val=""/>
+      <w:lvlJc w:val="left"/>
+      <w:pPr>
+        <w:ind w:left="2160" w:hanging="360"/>
+      </w:pPr>
+      <w:rPr>
+        <w:rFonts w:ascii="Wingdings" w:hAnsi="Wingdings" w:hint="default"/>
+      </w:rPr>
+    </w:lvl>
+    <w:lvl w:ilvl="3" w:tplc="04090001" w:tentative="1">
+      <w:start w:val="1"/>
+      <w:numFmt w:val="bullet"/>
+      <w:lvlText w:val=""/>
+      <w:lvlJc w:val="left"/>
+      <w:pPr>
+        <w:ind w:left="2880" w:hanging="360"/>
+      </w:pPr>
+      <w:rPr>
+        <w:rFonts w:ascii="Symbol" w:hAnsi="Symbol" w:hint="default"/>
+      </w:rPr>
+    </w:lvl>
+    <w:lvl w:ilvl="4" w:tplc="04090003" w:tentative="1">
+      <w:start w:val="1"/>
+      <w:numFmt w:val="bullet"/>
+      <w:lvlText w:val="o"/>
+      <w:lvlJc w:val="left"/>
+      <w:pPr>
+        <w:ind w:left="3600" w:hanging="360"/>
+      </w:pPr>
+      <w:rPr>
+        <w:rFonts w:ascii="Courier New" w:hAnsi="Courier New" w:cs="Courier New" w:hint="default"/>
+      </w:rPr>
+    </w:lvl>
+    <w:lvl w:ilvl="5" w:tplc="04090005" w:tentative="1">
+      <w:start w:val="1"/>
+      <w:numFmt w:val="bullet"/>
+      <w:lvlText w:val=""/>
+      <w:lvlJc w:val="left"/>
+      <w:pPr>
+        <w:ind w:left="4320" w:hanging="360"/>
+      </w:pPr>
+      <w:rPr>
+        <w:rFonts w:ascii="Wingdings" w:hAnsi="Wingdings" w:hint="default"/>
+      </w:rPr>
+    </w:lvl>
+    <w:lvl w:ilvl="6" w:tplc="04090001" w:tentative="1">
+      <w:start w:val="1"/>
+      <w:numFmt w:val="bullet"/>
+      <w:lvlText w:val=""/>
+      <w:lvlJc w:val="left"/>
+      <w:pPr>
+        <w:ind w:left="5040" w:hanging="360"/>
+      </w:pPr>
+      <w:rPr>
+        <w:rFonts w:ascii="Symbol" w:hAnsi="Symbol" w:hint="default"/>
+      </w:rPr>
+    </w:lvl>
+    <w:lvl w:ilvl="7" w:tplc="04090003" w:tentative="1">
+      <w:start w:val="1"/>
+      <w:numFmt w:val="bullet"/>
+      <w:lvlText w:val="o"/>
+      <w:lvlJc w:val="left"/>
+      <w:pPr>
+        <w:ind w:left="5760" w:hanging="360"/>
+      </w:pPr>
+      <w:rPr>
+        <w:rFonts w:ascii="Courier New" w:hAnsi="Courier New" w:cs="Courier New" w:hint="default"/>
+      </w:rPr>
+    </w:lvl>
+    <w:lvl w:ilvl="8" w:tplc="04090005" w:tentative="1">
+      <w:start w:val="1"/>
+      <w:numFmt w:val="bullet"/>
+      <w:lvlText w:val=""/>
+      <w:lvlJc w:val="left"/>
+      <w:pPr>
+        <w:ind w:left="6480" w:hanging="360"/>
+      </w:pPr>
+      <w:rPr>
+        <w:rFonts w:ascii="Wingdings" w:hAnsi="Wingdings" w:hint="default"/>
+      </w:rPr>
+    </w:lvl>
+  </w:abstractNum>
+  <w:num w:numId="1">
+    <w:abstractNumId w:val="0"/>
+  </w:num>
+</w:numbering>
 </file>
 
 <file path=word/styles.xml><?xml version="1.0" encoding="utf-8"?>
@@ -1268,6 +1679,17 @@
       <w:shd w:val="clear" w:color="auto" w:fill="E1DFDD"/>
     </w:rPr>
   </w:style>
+  <w:style w:type="paragraph" w:styleId="Prrafodelista">
+    <w:name w:val="List Paragraph"/>
+    <w:basedOn w:val="Normal"/>
+    <w:uiPriority w:val="34"/>
+    <w:qFormat/>
+    <w:rsid w:val="00A05D3F"/>
+    <w:pPr>
+      <w:ind w:left="720"/>
+      <w:contextualSpacing/>
+    </w:pPr>
+  </w:style>
 </w:styles>
 </file>
 

</xml_diff>